<commit_message>
Finalização lista de requisitos
</commit_message>
<xml_diff>
--- a/Planejamento/DCU/Lista de Requisitos.docx
+++ b/Planejamento/DCU/Lista de Requisitos.docx
@@ -23,16 +23,7 @@
           <w:sz w:val="28"/>
           <w:szCs w:val="28"/>
         </w:rPr>
-        <w:t xml:space="preserve">Sistema </w:t>
-      </w:r>
-      <w:r>
-        <w:rPr>
-          <w:rFonts w:ascii="CIDFont+F1" w:hAnsi="CIDFont+F1" w:cs="CIDFont+F1"/>
-          <w:kern w:val="0"/>
-          <w:sz w:val="28"/>
-          <w:szCs w:val="28"/>
-        </w:rPr>
-        <w:t>Gerenciamento de Estoque</w:t>
+        <w:t>Sistema Gerenciamento de Estoque</w:t>
       </w:r>
     </w:p>
     <w:p>
@@ -73,8 +64,8 @@
         <w:tblLook w:val="04A0" w:firstRow="1" w:lastRow="0" w:firstColumn="1" w:lastColumn="0" w:noHBand="0" w:noVBand="1"/>
       </w:tblPr>
       <w:tblGrid>
-        <w:gridCol w:w="803"/>
-        <w:gridCol w:w="7691"/>
+        <w:gridCol w:w="754"/>
+        <w:gridCol w:w="7740"/>
       </w:tblGrid>
       <w:tr>
         <w:tc>
@@ -106,7 +97,7 @@
       <w:tr>
         <w:tc>
           <w:tcPr>
-            <w:tcW w:w="562" w:type="dxa"/>
+            <w:tcW w:w="754" w:type="dxa"/>
             <w:shd w:val="clear" w:color="auto" w:fill="000000" w:themeFill="text1"/>
           </w:tcPr>
           <w:p>
@@ -125,7 +116,7 @@
         </w:tc>
         <w:tc>
           <w:tcPr>
-            <w:tcW w:w="7932" w:type="dxa"/>
+            <w:tcW w:w="7740" w:type="dxa"/>
             <w:shd w:val="clear" w:color="auto" w:fill="000000" w:themeFill="text1"/>
           </w:tcPr>
           <w:p>
@@ -146,21 +137,17 @@
       <w:tr>
         <w:tc>
           <w:tcPr>
-            <w:tcW w:w="562" w:type="dxa"/>
-          </w:tcPr>
-          <w:p>
-            <w:pPr>
-              <w:rPr>
-                <w:rFonts w:ascii="Arial" w:hAnsi="Arial" w:cs="Arial"/>
-                <w:sz w:val="24"/>
-                <w:szCs w:val="24"/>
-              </w:rPr>
-            </w:pPr>
-            <w:r>
-              <w:rPr>
-                <w:rFonts w:ascii="Arial" w:hAnsi="Arial" w:cs="Arial"/>
-                <w:sz w:val="24"/>
-                <w:szCs w:val="24"/>
+            <w:tcW w:w="754" w:type="dxa"/>
+          </w:tcPr>
+          <w:p>
+            <w:pPr>
+              <w:rPr>
+                <w:rFonts w:ascii="Arial" w:hAnsi="Arial" w:cs="Arial"/>
+              </w:rPr>
+            </w:pPr>
+            <w:r>
+              <w:rPr>
+                <w:rFonts w:ascii="Arial" w:hAnsi="Arial" w:cs="Arial"/>
               </w:rPr>
               <w:t>RF01</w:t>
             </w:r>
@@ -168,81 +155,2429 @@
         </w:tc>
         <w:tc>
           <w:tcPr>
-            <w:tcW w:w="7932" w:type="dxa"/>
-          </w:tcPr>
-          <w:p>
-            <w:pPr>
-              <w:rPr>
-                <w:rFonts w:ascii="Arial" w:hAnsi="Arial" w:cs="Arial"/>
-                <w:sz w:val="24"/>
-                <w:szCs w:val="24"/>
-              </w:rPr>
-            </w:pPr>
-          </w:p>
-        </w:tc>
-      </w:tr>
-      <w:tr>
-        <w:tc>
-          <w:tcPr>
-            <w:tcW w:w="562" w:type="dxa"/>
-          </w:tcPr>
-          <w:p>
-            <w:pPr>
-              <w:rPr>
-                <w:rFonts w:ascii="Arial" w:hAnsi="Arial" w:cs="Arial"/>
-                <w:sz w:val="24"/>
-                <w:szCs w:val="24"/>
-              </w:rPr>
-            </w:pPr>
-          </w:p>
-        </w:tc>
-        <w:tc>
-          <w:tcPr>
-            <w:tcW w:w="7932" w:type="dxa"/>
-          </w:tcPr>
-          <w:p>
-            <w:pPr>
-              <w:rPr>
-                <w:rFonts w:ascii="Arial" w:hAnsi="Arial" w:cs="Arial"/>
-                <w:sz w:val="24"/>
-                <w:szCs w:val="24"/>
-              </w:rPr>
-            </w:pPr>
-          </w:p>
-        </w:tc>
-      </w:tr>
-      <w:tr>
-        <w:tc>
-          <w:tcPr>
-            <w:tcW w:w="562" w:type="dxa"/>
-          </w:tcPr>
-          <w:p>
-            <w:pPr>
-              <w:rPr>
-                <w:rFonts w:ascii="Arial" w:hAnsi="Arial" w:cs="Arial"/>
-                <w:sz w:val="24"/>
-                <w:szCs w:val="24"/>
-              </w:rPr>
-            </w:pPr>
-          </w:p>
-        </w:tc>
-        <w:tc>
-          <w:tcPr>
-            <w:tcW w:w="7932" w:type="dxa"/>
-          </w:tcPr>
-          <w:p>
-            <w:pPr>
-              <w:rPr>
-                <w:rFonts w:ascii="Arial" w:hAnsi="Arial" w:cs="Arial"/>
-                <w:sz w:val="24"/>
-                <w:szCs w:val="24"/>
-              </w:rPr>
-            </w:pPr>
+            <w:tcW w:w="7740" w:type="dxa"/>
+          </w:tcPr>
+          <w:p>
+            <w:pPr>
+              <w:rPr>
+                <w:rFonts w:ascii="Arial" w:hAnsi="Arial" w:cs="Arial"/>
+              </w:rPr>
+            </w:pPr>
+            <w:r>
+              <w:rPr>
+                <w:rFonts w:ascii="Arial" w:hAnsi="Arial" w:cs="Arial"/>
+              </w:rPr>
+              <w:t>O sistema deve permitir consulta diversa de produtos</w:t>
+            </w:r>
+          </w:p>
+        </w:tc>
+      </w:tr>
+      <w:tr>
+        <w:tc>
+          <w:tcPr>
+            <w:tcW w:w="754" w:type="dxa"/>
+          </w:tcPr>
+          <w:p>
+            <w:pPr>
+              <w:rPr>
+                <w:rFonts w:ascii="Arial" w:hAnsi="Arial" w:cs="Arial"/>
+              </w:rPr>
+            </w:pPr>
+            <w:r>
+              <w:rPr>
+                <w:rFonts w:ascii="Arial" w:hAnsi="Arial" w:cs="Arial"/>
+              </w:rPr>
+              <w:t>RF02</w:t>
+            </w:r>
+          </w:p>
+        </w:tc>
+        <w:tc>
+          <w:tcPr>
+            <w:tcW w:w="7740" w:type="dxa"/>
+          </w:tcPr>
+          <w:p>
+            <w:pPr>
+              <w:rPr>
+                <w:rFonts w:ascii="Arial" w:hAnsi="Arial" w:cs="Arial"/>
+              </w:rPr>
+            </w:pPr>
+            <w:r>
+              <w:rPr>
+                <w:rFonts w:ascii="Arial" w:hAnsi="Arial" w:cs="Arial"/>
+              </w:rPr>
+              <w:t>O sistema deve permitir consulta diversa de fornecedores</w:t>
+            </w:r>
+          </w:p>
+        </w:tc>
+      </w:tr>
+      <w:tr>
+        <w:tc>
+          <w:tcPr>
+            <w:tcW w:w="754" w:type="dxa"/>
+          </w:tcPr>
+          <w:p>
+            <w:pPr>
+              <w:rPr>
+                <w:rFonts w:ascii="Arial" w:hAnsi="Arial" w:cs="Arial"/>
+              </w:rPr>
+            </w:pPr>
+            <w:r>
+              <w:rPr>
+                <w:rFonts w:ascii="Arial" w:hAnsi="Arial" w:cs="Arial"/>
+              </w:rPr>
+              <w:t>RF03</w:t>
+            </w:r>
+          </w:p>
+        </w:tc>
+        <w:tc>
+          <w:tcPr>
+            <w:tcW w:w="7740" w:type="dxa"/>
+          </w:tcPr>
+          <w:p>
+            <w:pPr>
+              <w:rPr>
+                <w:rFonts w:ascii="Arial" w:hAnsi="Arial" w:cs="Arial"/>
+              </w:rPr>
+            </w:pPr>
+            <w:r>
+              <w:rPr>
+                <w:rFonts w:ascii="Arial" w:hAnsi="Arial" w:cs="Arial"/>
+              </w:rPr>
+              <w:t>O sistema deve permitir consulta diversa de venda</w:t>
+            </w:r>
+            <w:r>
+              <w:rPr>
+                <w:rFonts w:ascii="Arial" w:hAnsi="Arial" w:cs="Arial"/>
+              </w:rPr>
+              <w:t>s</w:t>
+            </w:r>
+          </w:p>
+        </w:tc>
+      </w:tr>
+      <w:tr>
+        <w:tc>
+          <w:tcPr>
+            <w:tcW w:w="754" w:type="dxa"/>
+          </w:tcPr>
+          <w:p>
+            <w:pPr>
+              <w:rPr>
+                <w:rFonts w:ascii="Arial" w:hAnsi="Arial" w:cs="Arial"/>
+              </w:rPr>
+            </w:pPr>
+            <w:r>
+              <w:rPr>
+                <w:rFonts w:ascii="Arial" w:hAnsi="Arial" w:cs="Arial"/>
+              </w:rPr>
+              <w:t>RF04</w:t>
+            </w:r>
+          </w:p>
+        </w:tc>
+        <w:tc>
+          <w:tcPr>
+            <w:tcW w:w="7740" w:type="dxa"/>
+          </w:tcPr>
+          <w:p>
+            <w:pPr>
+              <w:rPr>
+                <w:rFonts w:ascii="Arial" w:hAnsi="Arial" w:cs="Arial"/>
+              </w:rPr>
+            </w:pPr>
+            <w:r>
+              <w:rPr>
+                <w:rFonts w:ascii="Arial" w:hAnsi="Arial" w:cs="Arial"/>
+              </w:rPr>
+              <w:t>O sistema deve permitir consulta diversa de compras</w:t>
+            </w:r>
+          </w:p>
+        </w:tc>
+      </w:tr>
+      <w:tr>
+        <w:tc>
+          <w:tcPr>
+            <w:tcW w:w="754" w:type="dxa"/>
+          </w:tcPr>
+          <w:p>
+            <w:pPr>
+              <w:rPr>
+                <w:rFonts w:ascii="Arial" w:hAnsi="Arial" w:cs="Arial"/>
+              </w:rPr>
+            </w:pPr>
+            <w:r>
+              <w:rPr>
+                <w:rFonts w:ascii="Arial" w:hAnsi="Arial" w:cs="Arial"/>
+              </w:rPr>
+              <w:t>RF05</w:t>
+            </w:r>
+          </w:p>
+        </w:tc>
+        <w:tc>
+          <w:tcPr>
+            <w:tcW w:w="7740" w:type="dxa"/>
+          </w:tcPr>
+          <w:p>
+            <w:pPr>
+              <w:rPr>
+                <w:rFonts w:ascii="Arial" w:hAnsi="Arial" w:cs="Arial"/>
+              </w:rPr>
+            </w:pPr>
+            <w:r>
+              <w:rPr>
+                <w:rFonts w:ascii="Arial" w:hAnsi="Arial" w:cs="Arial"/>
+              </w:rPr>
+              <w:t>O sistema deve permitir que o administrador consulta relatórios de cada funcionário</w:t>
+            </w:r>
+          </w:p>
+        </w:tc>
+      </w:tr>
+      <w:tr>
+        <w:tc>
+          <w:tcPr>
+            <w:tcW w:w="754" w:type="dxa"/>
+          </w:tcPr>
+          <w:p>
+            <w:pPr>
+              <w:rPr>
+                <w:rFonts w:ascii="Arial" w:hAnsi="Arial" w:cs="Arial"/>
+              </w:rPr>
+            </w:pPr>
+            <w:r>
+              <w:rPr>
+                <w:rFonts w:ascii="Arial" w:hAnsi="Arial" w:cs="Arial"/>
+              </w:rPr>
+              <w:t>RF0</w:t>
+            </w:r>
+            <w:r>
+              <w:rPr>
+                <w:rFonts w:ascii="Arial" w:hAnsi="Arial" w:cs="Arial"/>
+              </w:rPr>
+              <w:t>6</w:t>
+            </w:r>
+          </w:p>
+        </w:tc>
+        <w:tc>
+          <w:tcPr>
+            <w:tcW w:w="7740" w:type="dxa"/>
+          </w:tcPr>
+          <w:p>
+            <w:pPr>
+              <w:rPr>
+                <w:rFonts w:ascii="Arial" w:hAnsi="Arial" w:cs="Arial"/>
+              </w:rPr>
+            </w:pPr>
+            <w:r>
+              <w:rPr>
+                <w:rFonts w:ascii="Arial" w:hAnsi="Arial" w:cs="Arial"/>
+              </w:rPr>
+              <w:t xml:space="preserve">O sistema deve </w:t>
+            </w:r>
+            <w:r>
+              <w:rPr>
+                <w:rFonts w:ascii="Arial" w:hAnsi="Arial" w:cs="Arial"/>
+              </w:rPr>
+              <w:t xml:space="preserve">permitir que o administrador cadastre funcionários </w:t>
+            </w:r>
+          </w:p>
+        </w:tc>
+      </w:tr>
+      <w:tr>
+        <w:tc>
+          <w:tcPr>
+            <w:tcW w:w="754" w:type="dxa"/>
+          </w:tcPr>
+          <w:p>
+            <w:pPr>
+              <w:rPr>
+                <w:rFonts w:ascii="Arial" w:hAnsi="Arial" w:cs="Arial"/>
+              </w:rPr>
+            </w:pPr>
+            <w:r>
+              <w:rPr>
+                <w:rFonts w:ascii="Arial" w:hAnsi="Arial" w:cs="Arial"/>
+              </w:rPr>
+              <w:t>RF0</w:t>
+            </w:r>
+            <w:r>
+              <w:rPr>
+                <w:rFonts w:ascii="Arial" w:hAnsi="Arial" w:cs="Arial"/>
+              </w:rPr>
+              <w:t>7</w:t>
+            </w:r>
+          </w:p>
+        </w:tc>
+        <w:tc>
+          <w:tcPr>
+            <w:tcW w:w="7740" w:type="dxa"/>
+          </w:tcPr>
+          <w:p>
+            <w:pPr>
+              <w:rPr>
+                <w:rFonts w:ascii="Arial" w:hAnsi="Arial" w:cs="Arial"/>
+              </w:rPr>
+            </w:pPr>
+            <w:r>
+              <w:rPr>
+                <w:rFonts w:ascii="Arial" w:hAnsi="Arial" w:cs="Arial"/>
+              </w:rPr>
+              <w:t>O sistema deve permitir que o administrador ou o funcionário cadastre produtos</w:t>
+            </w:r>
+          </w:p>
+        </w:tc>
+      </w:tr>
+      <w:tr>
+        <w:tc>
+          <w:tcPr>
+            <w:tcW w:w="754" w:type="dxa"/>
+          </w:tcPr>
+          <w:p>
+            <w:pPr>
+              <w:rPr>
+                <w:rFonts w:ascii="Arial" w:hAnsi="Arial" w:cs="Arial"/>
+              </w:rPr>
+            </w:pPr>
+            <w:r>
+              <w:rPr>
+                <w:rFonts w:ascii="Arial" w:hAnsi="Arial" w:cs="Arial"/>
+              </w:rPr>
+              <w:t>RF0</w:t>
+            </w:r>
+            <w:r>
+              <w:rPr>
+                <w:rFonts w:ascii="Arial" w:hAnsi="Arial" w:cs="Arial"/>
+              </w:rPr>
+              <w:t>8</w:t>
+            </w:r>
+          </w:p>
+        </w:tc>
+        <w:tc>
+          <w:tcPr>
+            <w:tcW w:w="7740" w:type="dxa"/>
+          </w:tcPr>
+          <w:p>
+            <w:pPr>
+              <w:rPr>
+                <w:rFonts w:ascii="Arial" w:hAnsi="Arial" w:cs="Arial"/>
+              </w:rPr>
+            </w:pPr>
+            <w:r>
+              <w:rPr>
+                <w:rFonts w:ascii="Arial" w:hAnsi="Arial" w:cs="Arial"/>
+              </w:rPr>
+              <w:t>O sistema deve permitir que o administrador ou o funcionário cadastre fornecedores</w:t>
+            </w:r>
+          </w:p>
+        </w:tc>
+      </w:tr>
+      <w:tr>
+        <w:tc>
+          <w:tcPr>
+            <w:tcW w:w="754" w:type="dxa"/>
+          </w:tcPr>
+          <w:p>
+            <w:pPr>
+              <w:rPr>
+                <w:rFonts w:ascii="Arial" w:hAnsi="Arial" w:cs="Arial"/>
+              </w:rPr>
+            </w:pPr>
+            <w:r>
+              <w:rPr>
+                <w:rFonts w:ascii="Arial" w:hAnsi="Arial" w:cs="Arial"/>
+              </w:rPr>
+              <w:t>RF0</w:t>
+            </w:r>
+            <w:r>
+              <w:rPr>
+                <w:rFonts w:ascii="Arial" w:hAnsi="Arial" w:cs="Arial"/>
+              </w:rPr>
+              <w:t>9</w:t>
+            </w:r>
+          </w:p>
+        </w:tc>
+        <w:tc>
+          <w:tcPr>
+            <w:tcW w:w="7740" w:type="dxa"/>
+          </w:tcPr>
+          <w:p>
+            <w:pPr>
+              <w:rPr>
+                <w:rFonts w:ascii="Arial" w:hAnsi="Arial" w:cs="Arial"/>
+              </w:rPr>
+            </w:pPr>
+            <w:r>
+              <w:rPr>
+                <w:rFonts w:ascii="Arial" w:hAnsi="Arial" w:cs="Arial"/>
+              </w:rPr>
+              <w:t>O sistema deve permitir que o administrador altere</w:t>
+            </w:r>
+            <w:r>
+              <w:rPr>
+                <w:rFonts w:ascii="Arial" w:hAnsi="Arial" w:cs="Arial"/>
+              </w:rPr>
+              <w:t xml:space="preserve"> </w:t>
+            </w:r>
+            <w:r>
+              <w:rPr>
+                <w:rFonts w:ascii="Arial" w:hAnsi="Arial" w:cs="Arial"/>
+              </w:rPr>
+              <w:t>produtos</w:t>
+            </w:r>
+          </w:p>
+        </w:tc>
+      </w:tr>
+      <w:tr>
+        <w:tc>
+          <w:tcPr>
+            <w:tcW w:w="754" w:type="dxa"/>
+          </w:tcPr>
+          <w:p>
+            <w:pPr>
+              <w:rPr>
+                <w:rFonts w:ascii="Arial" w:hAnsi="Arial" w:cs="Arial"/>
+              </w:rPr>
+            </w:pPr>
+            <w:r>
+              <w:rPr>
+                <w:rFonts w:ascii="Arial" w:hAnsi="Arial" w:cs="Arial"/>
+              </w:rPr>
+              <w:t>RF10</w:t>
+            </w:r>
+          </w:p>
+        </w:tc>
+        <w:tc>
+          <w:tcPr>
+            <w:tcW w:w="7740" w:type="dxa"/>
+          </w:tcPr>
+          <w:p>
+            <w:pPr>
+              <w:rPr>
+                <w:rFonts w:ascii="Arial" w:hAnsi="Arial" w:cs="Arial"/>
+              </w:rPr>
+            </w:pPr>
+            <w:r>
+              <w:rPr>
+                <w:rFonts w:ascii="Arial" w:hAnsi="Arial" w:cs="Arial"/>
+              </w:rPr>
+              <w:t>O sistema deve permitir que o administrador exclua produtos</w:t>
+            </w:r>
+          </w:p>
+        </w:tc>
+      </w:tr>
+      <w:tr>
+        <w:tc>
+          <w:tcPr>
+            <w:tcW w:w="754" w:type="dxa"/>
+          </w:tcPr>
+          <w:p>
+            <w:pPr>
+              <w:rPr>
+                <w:rFonts w:ascii="Arial" w:hAnsi="Arial" w:cs="Arial"/>
+              </w:rPr>
+            </w:pPr>
+            <w:r>
+              <w:rPr>
+                <w:rFonts w:ascii="Arial" w:hAnsi="Arial" w:cs="Arial"/>
+              </w:rPr>
+              <w:t>RF11</w:t>
+            </w:r>
+          </w:p>
+        </w:tc>
+        <w:tc>
+          <w:tcPr>
+            <w:tcW w:w="7740" w:type="dxa"/>
+          </w:tcPr>
+          <w:p>
+            <w:pPr>
+              <w:rPr>
+                <w:rFonts w:ascii="Arial" w:hAnsi="Arial" w:cs="Arial"/>
+              </w:rPr>
+            </w:pPr>
+            <w:r>
+              <w:rPr>
+                <w:rFonts w:ascii="Arial" w:hAnsi="Arial" w:cs="Arial"/>
+              </w:rPr>
+              <w:t xml:space="preserve">O sistema deve emitir o valor das vendas do </w:t>
+            </w:r>
+            <w:r>
+              <w:rPr>
+                <w:rFonts w:ascii="Arial" w:hAnsi="Arial" w:cs="Arial"/>
+              </w:rPr>
+              <w:t>período ao final do dia</w:t>
+            </w:r>
+          </w:p>
+        </w:tc>
+      </w:tr>
+      <w:tr>
+        <w:tc>
+          <w:tcPr>
+            <w:tcW w:w="754" w:type="dxa"/>
+          </w:tcPr>
+          <w:p>
+            <w:pPr>
+              <w:rPr>
+                <w:rFonts w:ascii="Arial" w:hAnsi="Arial" w:cs="Arial"/>
+              </w:rPr>
+            </w:pPr>
+            <w:r>
+              <w:rPr>
+                <w:rFonts w:ascii="Arial" w:hAnsi="Arial" w:cs="Arial"/>
+              </w:rPr>
+              <w:t>RF12</w:t>
+            </w:r>
+          </w:p>
+        </w:tc>
+        <w:tc>
+          <w:tcPr>
+            <w:tcW w:w="7740" w:type="dxa"/>
+          </w:tcPr>
+          <w:p>
+            <w:pPr>
+              <w:rPr>
+                <w:rFonts w:ascii="Arial" w:hAnsi="Arial" w:cs="Arial"/>
+              </w:rPr>
+            </w:pPr>
+            <w:r>
+              <w:rPr>
+                <w:rFonts w:ascii="Arial" w:hAnsi="Arial" w:cs="Arial"/>
+              </w:rPr>
+              <w:t>O sistema deve emitir o valor das compras do período ao final do dia</w:t>
+            </w:r>
+          </w:p>
+        </w:tc>
+      </w:tr>
+      <w:tr>
+        <w:tc>
+          <w:tcPr>
+            <w:tcW w:w="754" w:type="dxa"/>
+          </w:tcPr>
+          <w:p>
+            <w:pPr>
+              <w:rPr>
+                <w:rFonts w:ascii="Arial" w:hAnsi="Arial" w:cs="Arial"/>
+              </w:rPr>
+            </w:pPr>
+            <w:r>
+              <w:rPr>
+                <w:rFonts w:ascii="Arial" w:hAnsi="Arial" w:cs="Arial"/>
+              </w:rPr>
+              <w:t>RF13</w:t>
+            </w:r>
+          </w:p>
+        </w:tc>
+        <w:tc>
+          <w:tcPr>
+            <w:tcW w:w="7740" w:type="dxa"/>
+          </w:tcPr>
+          <w:p>
+            <w:pPr>
+              <w:rPr>
+                <w:rFonts w:ascii="Arial" w:hAnsi="Arial" w:cs="Arial"/>
+              </w:rPr>
+            </w:pPr>
+            <w:r>
+              <w:rPr>
+                <w:rFonts w:ascii="Arial" w:hAnsi="Arial" w:cs="Arial"/>
+              </w:rPr>
+              <w:t xml:space="preserve">O sistema deve permitir que o </w:t>
+            </w:r>
+            <w:r>
+              <w:rPr>
+                <w:rFonts w:ascii="Arial" w:hAnsi="Arial" w:cs="Arial"/>
+              </w:rPr>
+              <w:t>administrador</w:t>
+            </w:r>
+            <w:r>
+              <w:rPr>
+                <w:rFonts w:ascii="Arial" w:hAnsi="Arial" w:cs="Arial"/>
+              </w:rPr>
+              <w:t xml:space="preserve"> ou o</w:t>
+            </w:r>
+            <w:r>
+              <w:rPr>
+                <w:rFonts w:ascii="Arial" w:hAnsi="Arial" w:cs="Arial"/>
+              </w:rPr>
+              <w:t xml:space="preserve"> funcionário</w:t>
+            </w:r>
+            <w:r>
+              <w:rPr>
+                <w:rFonts w:ascii="Arial" w:hAnsi="Arial" w:cs="Arial"/>
+              </w:rPr>
+              <w:t xml:space="preserve"> façam </w:t>
+            </w:r>
+            <w:r>
+              <w:rPr>
+                <w:rFonts w:ascii="Arial" w:hAnsi="Arial" w:cs="Arial"/>
+              </w:rPr>
+              <w:t xml:space="preserve">os </w:t>
+            </w:r>
+            <w:r>
+              <w:rPr>
+                <w:rFonts w:ascii="Arial" w:hAnsi="Arial" w:cs="Arial"/>
+              </w:rPr>
+              <w:t>pedidos de</w:t>
+            </w:r>
+            <w:r>
+              <w:rPr>
+                <w:rFonts w:ascii="Arial" w:hAnsi="Arial" w:cs="Arial"/>
+              </w:rPr>
+              <w:t xml:space="preserve"> </w:t>
+            </w:r>
+            <w:r>
+              <w:rPr>
+                <w:rFonts w:ascii="Arial" w:hAnsi="Arial" w:cs="Arial"/>
+              </w:rPr>
+              <w:t>compras junto aos fornecedores</w:t>
+            </w:r>
+          </w:p>
+        </w:tc>
+      </w:tr>
+      <w:tr>
+        <w:tc>
+          <w:tcPr>
+            <w:tcW w:w="754" w:type="dxa"/>
+          </w:tcPr>
+          <w:p>
+            <w:pPr>
+              <w:rPr>
+                <w:rFonts w:ascii="Arial" w:hAnsi="Arial" w:cs="Arial"/>
+              </w:rPr>
+            </w:pPr>
+            <w:r>
+              <w:rPr>
+                <w:rFonts w:ascii="Arial" w:hAnsi="Arial" w:cs="Arial"/>
+              </w:rPr>
+              <w:t>RF14</w:t>
+            </w:r>
+          </w:p>
+        </w:tc>
+        <w:tc>
+          <w:tcPr>
+            <w:tcW w:w="7740" w:type="dxa"/>
+          </w:tcPr>
+          <w:p>
+            <w:pPr>
+              <w:rPr>
+                <w:rFonts w:ascii="Arial" w:hAnsi="Arial" w:cs="Arial"/>
+              </w:rPr>
+            </w:pPr>
+            <w:r>
+              <w:rPr>
+                <w:rFonts w:ascii="Arial" w:hAnsi="Arial" w:cs="Arial"/>
+              </w:rPr>
+              <w:t>O sistema deve atualizar automaticamente a quantidade dos produtos comprados de fornecedores</w:t>
+            </w:r>
+          </w:p>
+        </w:tc>
+      </w:tr>
+      <w:tr>
+        <w:tc>
+          <w:tcPr>
+            <w:tcW w:w="754" w:type="dxa"/>
+          </w:tcPr>
+          <w:p>
+            <w:pPr>
+              <w:rPr>
+                <w:rFonts w:ascii="Arial" w:hAnsi="Arial" w:cs="Arial"/>
+              </w:rPr>
+            </w:pPr>
+            <w:r>
+              <w:rPr>
+                <w:rFonts w:ascii="Arial" w:hAnsi="Arial" w:cs="Arial"/>
+              </w:rPr>
+              <w:t>RF1</w:t>
+            </w:r>
+            <w:r>
+              <w:rPr>
+                <w:rFonts w:ascii="Arial" w:hAnsi="Arial" w:cs="Arial"/>
+              </w:rPr>
+              <w:t>5</w:t>
+            </w:r>
+          </w:p>
+        </w:tc>
+        <w:tc>
+          <w:tcPr>
+            <w:tcW w:w="7740" w:type="dxa"/>
+          </w:tcPr>
+          <w:p>
+            <w:pPr>
+              <w:autoSpaceDE w:val="0"/>
+              <w:autoSpaceDN w:val="0"/>
+              <w:adjustRightInd w:val="0"/>
+              <w:rPr>
+                <w:rFonts w:ascii="Arial" w:hAnsi="Arial" w:cs="Arial"/>
+              </w:rPr>
+            </w:pPr>
+            <w:r>
+              <w:rPr>
+                <w:rFonts w:ascii="Arial" w:hAnsi="Arial" w:cs="Arial"/>
+                <w:kern w:val="0"/>
+              </w:rPr>
+              <w:t xml:space="preserve">O sistema deve permitir que o </w:t>
+            </w:r>
+            <w:r>
+              <w:rPr>
+                <w:rFonts w:ascii="Arial" w:hAnsi="Arial" w:cs="Arial"/>
+                <w:kern w:val="0"/>
+              </w:rPr>
+              <w:t>administrador</w:t>
+            </w:r>
+            <w:r>
+              <w:rPr>
+                <w:rFonts w:ascii="Arial" w:hAnsi="Arial" w:cs="Arial"/>
+                <w:kern w:val="0"/>
+              </w:rPr>
+              <w:t xml:space="preserve"> registre a quantidade de cada produto</w:t>
+            </w:r>
+            <w:r>
+              <w:rPr>
+                <w:rFonts w:ascii="Arial" w:hAnsi="Arial" w:cs="Arial"/>
+                <w:kern w:val="0"/>
+              </w:rPr>
+              <w:t xml:space="preserve"> dentro do sistema</w:t>
+            </w:r>
+          </w:p>
+        </w:tc>
+      </w:tr>
+      <w:tr>
+        <w:tc>
+          <w:tcPr>
+            <w:tcW w:w="754" w:type="dxa"/>
+          </w:tcPr>
+          <w:p>
+            <w:pPr>
+              <w:rPr>
+                <w:rFonts w:ascii="Arial" w:hAnsi="Arial" w:cs="Arial"/>
+              </w:rPr>
+            </w:pPr>
+            <w:r>
+              <w:rPr>
+                <w:rFonts w:ascii="Arial" w:hAnsi="Arial" w:cs="Arial"/>
+              </w:rPr>
+              <w:t>RF16</w:t>
+            </w:r>
+          </w:p>
+        </w:tc>
+        <w:tc>
+          <w:tcPr>
+            <w:tcW w:w="7740" w:type="dxa"/>
+          </w:tcPr>
+          <w:p>
+            <w:pPr>
+              <w:rPr>
+                <w:rFonts w:ascii="Arial" w:hAnsi="Arial" w:cs="Arial"/>
+              </w:rPr>
+            </w:pPr>
+            <w:r>
+              <w:rPr>
+                <w:rFonts w:ascii="Arial" w:hAnsi="Arial" w:cs="Arial"/>
+              </w:rPr>
+              <w:t>O sistema deve permitir que aos funcionários façam relatórios em cada dia de serviço</w:t>
+            </w:r>
+          </w:p>
+        </w:tc>
+      </w:tr>
+      <w:tr>
+        <w:tc>
+          <w:tcPr>
+            <w:tcW w:w="754" w:type="dxa"/>
+          </w:tcPr>
+          <w:p>
+            <w:pPr>
+              <w:rPr>
+                <w:rFonts w:ascii="Arial" w:hAnsi="Arial" w:cs="Arial"/>
+              </w:rPr>
+            </w:pPr>
+            <w:r>
+              <w:rPr>
+                <w:rFonts w:ascii="Arial" w:hAnsi="Arial" w:cs="Arial"/>
+              </w:rPr>
+              <w:t>RF17</w:t>
+            </w:r>
+          </w:p>
+        </w:tc>
+        <w:tc>
+          <w:tcPr>
+            <w:tcW w:w="7740" w:type="dxa"/>
+          </w:tcPr>
+          <w:p>
+            <w:pPr>
+              <w:rPr>
+                <w:rFonts w:ascii="Arial" w:hAnsi="Arial" w:cs="Arial"/>
+              </w:rPr>
+            </w:pPr>
+            <w:r>
+              <w:rPr>
+                <w:rFonts w:ascii="Arial" w:hAnsi="Arial" w:cs="Arial"/>
+              </w:rPr>
+              <w:t>O sistema deve emitir para o administrador e funcionário um relatório de comprar de qualquer período</w:t>
+            </w:r>
+          </w:p>
+        </w:tc>
+      </w:tr>
+      <w:tr>
+        <w:tc>
+          <w:tcPr>
+            <w:tcW w:w="754" w:type="dxa"/>
+          </w:tcPr>
+          <w:p>
+            <w:pPr>
+              <w:rPr>
+                <w:rFonts w:ascii="Arial" w:hAnsi="Arial" w:cs="Arial"/>
+              </w:rPr>
+            </w:pPr>
+            <w:r>
+              <w:rPr>
+                <w:rFonts w:ascii="Arial" w:hAnsi="Arial" w:cs="Arial"/>
+              </w:rPr>
+              <w:t>RF18</w:t>
+            </w:r>
+          </w:p>
+        </w:tc>
+        <w:tc>
+          <w:tcPr>
+            <w:tcW w:w="7740" w:type="dxa"/>
+          </w:tcPr>
+          <w:p>
+            <w:pPr>
+              <w:rPr>
+                <w:rFonts w:ascii="Arial" w:hAnsi="Arial" w:cs="Arial"/>
+              </w:rPr>
+            </w:pPr>
+            <w:r>
+              <w:rPr>
+                <w:rFonts w:ascii="Arial" w:hAnsi="Arial" w:cs="Arial"/>
+              </w:rPr>
+              <w:t xml:space="preserve">O sistema deve emitir para o administrador e funcionário um relatório de </w:t>
+            </w:r>
+            <w:r>
+              <w:rPr>
+                <w:rFonts w:ascii="Arial" w:hAnsi="Arial" w:cs="Arial"/>
+              </w:rPr>
+              <w:t>vendas</w:t>
+            </w:r>
+            <w:r>
+              <w:rPr>
+                <w:rFonts w:ascii="Arial" w:hAnsi="Arial" w:cs="Arial"/>
+              </w:rPr>
+              <w:t xml:space="preserve"> de qualquer período</w:t>
+            </w:r>
           </w:p>
         </w:tc>
       </w:tr>
     </w:tbl>
     <w:p/>
+    <w:tbl>
+      <w:tblPr>
+        <w:tblStyle w:val="Tabelacomgrade"/>
+        <w:tblW w:w="0" w:type="auto"/>
+        <w:tblLook w:val="04A0" w:firstRow="1" w:lastRow="0" w:firstColumn="1" w:lastColumn="0" w:noHBand="0" w:noVBand="1"/>
+      </w:tblPr>
+      <w:tblGrid>
+        <w:gridCol w:w="913"/>
+        <w:gridCol w:w="7581"/>
+      </w:tblGrid>
+      <w:tr>
+        <w:tc>
+          <w:tcPr>
+            <w:tcW w:w="8494" w:type="dxa"/>
+            <w:gridSpan w:val="2"/>
+            <w:shd w:val="clear" w:color="auto" w:fill="A5A5A5" w:themeFill="accent3"/>
+          </w:tcPr>
+          <w:p>
+            <w:pPr>
+              <w:jc w:val="center"/>
+              <w:rPr>
+                <w:rFonts w:ascii="Arial" w:hAnsi="Arial" w:cs="Arial"/>
+                <w:b/>
+                <w:bCs/>
+              </w:rPr>
+            </w:pPr>
+            <w:r>
+              <w:rPr>
+                <w:rFonts w:ascii="Arial" w:hAnsi="Arial" w:cs="Arial"/>
+                <w:b/>
+                <w:bCs/>
+              </w:rPr>
+              <w:t>Requisitos Não Funcionais</w:t>
+            </w:r>
+          </w:p>
+        </w:tc>
+      </w:tr>
+      <w:tr>
+        <w:tc>
+          <w:tcPr>
+            <w:tcW w:w="913" w:type="dxa"/>
+            <w:shd w:val="clear" w:color="auto" w:fill="000000" w:themeFill="text1"/>
+          </w:tcPr>
+          <w:p>
+            <w:pPr>
+              <w:rPr>
+                <w:rFonts w:ascii="Arial" w:hAnsi="Arial" w:cs="Arial"/>
+              </w:rPr>
+            </w:pPr>
+            <w:r>
+              <w:rPr>
+                <w:rFonts w:ascii="Arial" w:hAnsi="Arial" w:cs="Arial"/>
+              </w:rPr>
+              <w:t>Id</w:t>
+            </w:r>
+          </w:p>
+        </w:tc>
+        <w:tc>
+          <w:tcPr>
+            <w:tcW w:w="7581" w:type="dxa"/>
+            <w:shd w:val="clear" w:color="auto" w:fill="000000" w:themeFill="text1"/>
+          </w:tcPr>
+          <w:p>
+            <w:pPr>
+              <w:rPr>
+                <w:rFonts w:ascii="Arial" w:hAnsi="Arial" w:cs="Arial"/>
+              </w:rPr>
+            </w:pPr>
+            <w:r>
+              <w:rPr>
+                <w:rFonts w:ascii="Arial" w:hAnsi="Arial" w:cs="Arial"/>
+              </w:rPr>
+              <w:t xml:space="preserve">Descrição </w:t>
+            </w:r>
+          </w:p>
+        </w:tc>
+      </w:tr>
+      <w:tr>
+        <w:tc>
+          <w:tcPr>
+            <w:tcW w:w="913" w:type="dxa"/>
+          </w:tcPr>
+          <w:p>
+            <w:pPr>
+              <w:rPr>
+                <w:rFonts w:ascii="Arial" w:hAnsi="Arial" w:cs="Arial"/>
+              </w:rPr>
+            </w:pPr>
+            <w:r>
+              <w:rPr>
+                <w:rFonts w:ascii="Arial" w:hAnsi="Arial" w:cs="Arial"/>
+              </w:rPr>
+              <w:t>RNF01</w:t>
+            </w:r>
+          </w:p>
+        </w:tc>
+        <w:tc>
+          <w:tcPr>
+            <w:tcW w:w="7581" w:type="dxa"/>
+          </w:tcPr>
+          <w:p>
+            <w:pPr>
+              <w:spacing w:after="0" w:line="240" w:lineRule="auto"/>
+              <w:rPr>
+                <w:rFonts w:ascii="Arial" w:hAnsi="Arial" w:cs="Arial"/>
+              </w:rPr>
+            </w:pPr>
+            <w:r>
+              <w:rPr>
+                <w:rFonts w:ascii="Arial" w:hAnsi="Arial" w:cs="Arial"/>
+              </w:rPr>
+              <w:t xml:space="preserve">Somente usuários cadastrados podem usar o sistema e teremos </w:t>
+            </w:r>
+            <w:r>
+              <w:rPr>
+                <w:rFonts w:ascii="Arial" w:hAnsi="Arial" w:cs="Arial"/>
+              </w:rPr>
+              <w:t>2</w:t>
+            </w:r>
+          </w:p>
+          <w:p>
+            <w:pPr>
+              <w:rPr>
+                <w:rFonts w:ascii="Arial" w:hAnsi="Arial" w:cs="Arial"/>
+              </w:rPr>
+            </w:pPr>
+            <w:r>
+              <w:rPr>
+                <w:rFonts w:ascii="Arial" w:hAnsi="Arial" w:cs="Arial"/>
+              </w:rPr>
+              <w:t>níveis de usuários (</w:t>
+            </w:r>
+            <w:r>
+              <w:rPr>
+                <w:rFonts w:ascii="Arial" w:hAnsi="Arial" w:cs="Arial"/>
+              </w:rPr>
+              <w:t>administrador e funcionário</w:t>
+            </w:r>
+            <w:r>
+              <w:rPr>
+                <w:rFonts w:ascii="Arial" w:hAnsi="Arial" w:cs="Arial"/>
+              </w:rPr>
+              <w:t>)</w:t>
+            </w:r>
+          </w:p>
+        </w:tc>
+      </w:tr>
+      <w:tr>
+        <w:tc>
+          <w:tcPr>
+            <w:tcW w:w="913" w:type="dxa"/>
+          </w:tcPr>
+          <w:p>
+            <w:pPr>
+              <w:rPr>
+                <w:rFonts w:ascii="Arial" w:hAnsi="Arial" w:cs="Arial"/>
+              </w:rPr>
+            </w:pPr>
+            <w:r>
+              <w:rPr>
+                <w:rFonts w:ascii="Arial" w:hAnsi="Arial" w:cs="Arial"/>
+                <w:kern w:val="0"/>
+              </w:rPr>
+              <w:t>RNF02</w:t>
+            </w:r>
+          </w:p>
+        </w:tc>
+        <w:tc>
+          <w:tcPr>
+            <w:tcW w:w="7581" w:type="dxa"/>
+          </w:tcPr>
+          <w:p>
+            <w:pPr>
+              <w:autoSpaceDE w:val="0"/>
+              <w:autoSpaceDN w:val="0"/>
+              <w:adjustRightInd w:val="0"/>
+              <w:rPr>
+                <w:rFonts w:ascii="Arial" w:hAnsi="Arial" w:cs="Arial"/>
+                <w:kern w:val="0"/>
+              </w:rPr>
+            </w:pPr>
+            <w:r>
+              <w:rPr>
+                <w:rFonts w:ascii="Arial" w:hAnsi="Arial" w:cs="Arial"/>
+                <w:kern w:val="0"/>
+              </w:rPr>
+              <w:t>Todo sucesso ou insucesso de cadastramento (inclusão, alteração,</w:t>
+            </w:r>
+          </w:p>
+          <w:p>
+            <w:pPr>
+              <w:autoSpaceDE w:val="0"/>
+              <w:autoSpaceDN w:val="0"/>
+              <w:adjustRightInd w:val="0"/>
+              <w:rPr>
+                <w:rFonts w:ascii="Arial" w:hAnsi="Arial" w:cs="Arial"/>
+                <w:kern w:val="0"/>
+              </w:rPr>
+            </w:pPr>
+            <w:r>
+              <w:rPr>
+                <w:rFonts w:ascii="Arial" w:hAnsi="Arial" w:cs="Arial"/>
+                <w:kern w:val="0"/>
+              </w:rPr>
+              <w:t>exclusão) deve ser apresentado em mensagem</w:t>
+            </w:r>
+          </w:p>
+        </w:tc>
+      </w:tr>
+      <w:tr>
+        <w:tc>
+          <w:tcPr>
+            <w:tcW w:w="913" w:type="dxa"/>
+          </w:tcPr>
+          <w:p>
+            <w:pPr>
+              <w:rPr>
+                <w:rFonts w:ascii="Arial" w:hAnsi="Arial" w:cs="Arial"/>
+              </w:rPr>
+            </w:pPr>
+            <w:r>
+              <w:rPr>
+                <w:rFonts w:ascii="Arial" w:hAnsi="Arial" w:cs="Arial"/>
+              </w:rPr>
+              <w:t>RNF03</w:t>
+            </w:r>
+          </w:p>
+        </w:tc>
+        <w:tc>
+          <w:tcPr>
+            <w:tcW w:w="7581" w:type="dxa"/>
+          </w:tcPr>
+          <w:p>
+            <w:pPr>
+              <w:rPr>
+                <w:rFonts w:ascii="Arial" w:hAnsi="Arial" w:cs="Arial"/>
+              </w:rPr>
+            </w:pPr>
+            <w:r>
+              <w:rPr>
+                <w:rFonts w:ascii="Arial" w:hAnsi="Arial" w:cs="Arial"/>
+              </w:rPr>
+              <w:t>As senhas devem ser criptografadas</w:t>
+            </w:r>
+          </w:p>
+        </w:tc>
+      </w:tr>
+    </w:tbl>
+    <w:p/>
+    <w:p/>
+    <w:p/>
+    <w:p/>
+    <w:p/>
+    <w:p/>
+    <w:p>
+      <w:pPr>
+        <w:autoSpaceDE w:val="0"/>
+        <w:autoSpaceDN w:val="0"/>
+        <w:adjustRightInd w:val="0"/>
+        <w:spacing w:after="0" w:line="240" w:lineRule="auto"/>
+        <w:rPr>
+          <w:rFonts w:ascii="CIDFont+F3" w:hAnsi="CIDFont+F3" w:cs="CIDFont+F3"/>
+          <w:kern w:val="0"/>
+          <w:sz w:val="28"/>
+          <w:szCs w:val="28"/>
+        </w:rPr>
+      </w:pPr>
+      <w:r>
+        <w:rPr>
+          <w:rFonts w:ascii="CIDFont+F3" w:hAnsi="CIDFont+F3" w:cs="CIDFont+F3"/>
+          <w:kern w:val="0"/>
+          <w:sz w:val="28"/>
+          <w:szCs w:val="28"/>
+        </w:rPr>
+        <w:lastRenderedPageBreak/>
+        <w:t>Definindo os Casos de Uso para o principal Diagrama de Casos de Uso do</w:t>
+      </w:r>
+    </w:p>
+    <w:p>
+      <w:pPr>
+        <w:autoSpaceDE w:val="0"/>
+        <w:autoSpaceDN w:val="0"/>
+        <w:adjustRightInd w:val="0"/>
+        <w:spacing w:after="0" w:line="240" w:lineRule="auto"/>
+        <w:rPr>
+          <w:rFonts w:ascii="CIDFont+F1" w:hAnsi="CIDFont+F1" w:cs="CIDFont+F1"/>
+          <w:kern w:val="0"/>
+          <w:sz w:val="28"/>
+          <w:szCs w:val="28"/>
+        </w:rPr>
+      </w:pPr>
+      <w:r>
+        <w:rPr>
+          <w:rFonts w:ascii="CIDFont+F1" w:hAnsi="CIDFont+F1" w:cs="CIDFont+F1"/>
+          <w:kern w:val="0"/>
+          <w:sz w:val="28"/>
+          <w:szCs w:val="28"/>
+        </w:rPr>
+        <w:t>Sistema Gerenciamento de Estoque</w:t>
+      </w:r>
+    </w:p>
+    <w:p>
+      <w:pPr>
+        <w:jc w:val="both"/>
+        <w:rPr>
+          <w:rFonts w:ascii="CIDFont+F3" w:hAnsi="CIDFont+F3" w:cs="CIDFont+F3"/>
+          <w:kern w:val="0"/>
+        </w:rPr>
+      </w:pPr>
+      <w:r>
+        <w:rPr>
+          <w:rFonts w:ascii="CIDFont+F3" w:hAnsi="CIDFont+F3" w:cs="CIDFont+F3"/>
+          <w:kern w:val="0"/>
+        </w:rPr>
+        <w:t>Lista de Casos</w:t>
+      </w:r>
+    </w:p>
+    <w:tbl>
+      <w:tblPr>
+        <w:tblStyle w:val="Tabelacomgrade"/>
+        <w:tblW w:w="0" w:type="auto"/>
+        <w:tblLook w:val="04A0" w:firstRow="1" w:lastRow="0" w:firstColumn="1" w:lastColumn="0" w:noHBand="0" w:noVBand="1"/>
+      </w:tblPr>
+      <w:tblGrid>
+        <w:gridCol w:w="754"/>
+        <w:gridCol w:w="4628"/>
+        <w:gridCol w:w="3098"/>
+      </w:tblGrid>
+      <w:tr>
+        <w:trPr>
+          <w:trHeight w:val="250"/>
+        </w:trPr>
+        <w:tc>
+          <w:tcPr>
+            <w:tcW w:w="5382" w:type="dxa"/>
+            <w:gridSpan w:val="2"/>
+            <w:shd w:val="clear" w:color="auto" w:fill="A5A5A5" w:themeFill="accent3"/>
+          </w:tcPr>
+          <w:p>
+            <w:pPr>
+              <w:jc w:val="center"/>
+              <w:rPr>
+                <w:rFonts w:ascii="Arial" w:hAnsi="Arial" w:cs="Arial"/>
+                <w:b/>
+                <w:bCs/>
+                <w:lang w:val="es-ES"/>
+              </w:rPr>
+            </w:pPr>
+            <w:r>
+              <w:rPr>
+                <w:rFonts w:ascii="Arial" w:hAnsi="Arial" w:cs="Arial"/>
+                <w:b/>
+                <w:bCs/>
+                <w:lang w:val="es-ES"/>
+              </w:rPr>
+              <w:t>Lista de Casos de U</w:t>
+            </w:r>
+            <w:r>
+              <w:rPr>
+                <w:rFonts w:ascii="Arial" w:hAnsi="Arial" w:cs="Arial"/>
+                <w:b/>
+                <w:bCs/>
+                <w:lang w:val="es-ES"/>
+              </w:rPr>
+              <w:t>so</w:t>
+            </w:r>
+          </w:p>
+        </w:tc>
+        <w:tc>
+          <w:tcPr>
+            <w:tcW w:w="3098" w:type="dxa"/>
+            <w:shd w:val="clear" w:color="auto" w:fill="A5A5A5" w:themeFill="accent3"/>
+          </w:tcPr>
+          <w:p>
+            <w:pPr>
+              <w:jc w:val="center"/>
+              <w:rPr>
+                <w:rFonts w:ascii="Arial" w:hAnsi="Arial" w:cs="Arial"/>
+                <w:b/>
+                <w:bCs/>
+                <w:lang w:val="es-ES"/>
+              </w:rPr>
+            </w:pPr>
+          </w:p>
+        </w:tc>
+      </w:tr>
+      <w:tr>
+        <w:trPr>
+          <w:trHeight w:val="235"/>
+        </w:trPr>
+        <w:tc>
+          <w:tcPr>
+            <w:tcW w:w="754" w:type="dxa"/>
+            <w:shd w:val="clear" w:color="auto" w:fill="000000" w:themeFill="text1"/>
+          </w:tcPr>
+          <w:p>
+            <w:pPr>
+              <w:rPr>
+                <w:rFonts w:ascii="Arial" w:hAnsi="Arial" w:cs="Arial"/>
+              </w:rPr>
+            </w:pPr>
+            <w:r>
+              <w:rPr>
+                <w:rFonts w:ascii="Arial" w:hAnsi="Arial" w:cs="Arial"/>
+              </w:rPr>
+              <w:t>Id</w:t>
+            </w:r>
+          </w:p>
+        </w:tc>
+        <w:tc>
+          <w:tcPr>
+            <w:tcW w:w="4628" w:type="dxa"/>
+            <w:shd w:val="clear" w:color="auto" w:fill="000000" w:themeFill="text1"/>
+          </w:tcPr>
+          <w:p>
+            <w:pPr>
+              <w:rPr>
+                <w:rFonts w:ascii="Arial" w:hAnsi="Arial" w:cs="Arial"/>
+              </w:rPr>
+            </w:pPr>
+            <w:r>
+              <w:rPr>
+                <w:rFonts w:ascii="Arial" w:hAnsi="Arial" w:cs="Arial"/>
+              </w:rPr>
+              <w:t>Requisitos Funcionais</w:t>
+            </w:r>
+            <w:r>
+              <w:rPr>
+                <w:rFonts w:ascii="Arial" w:hAnsi="Arial" w:cs="Arial"/>
+              </w:rPr>
+              <w:t xml:space="preserve"> </w:t>
+            </w:r>
+          </w:p>
+        </w:tc>
+        <w:tc>
+          <w:tcPr>
+            <w:tcW w:w="3098" w:type="dxa"/>
+            <w:shd w:val="clear" w:color="auto" w:fill="000000" w:themeFill="text1"/>
+          </w:tcPr>
+          <w:p>
+            <w:pPr>
+              <w:rPr>
+                <w:rFonts w:ascii="Arial" w:hAnsi="Arial" w:cs="Arial"/>
+              </w:rPr>
+            </w:pPr>
+            <w:r>
+              <w:rPr>
+                <w:rFonts w:ascii="Arial" w:hAnsi="Arial" w:cs="Arial"/>
+              </w:rPr>
+              <w:t>Casos de Uso</w:t>
+            </w:r>
+          </w:p>
+        </w:tc>
+      </w:tr>
+      <w:tr>
+        <w:trPr>
+          <w:trHeight w:val="485"/>
+        </w:trPr>
+        <w:tc>
+          <w:tcPr>
+            <w:tcW w:w="754" w:type="dxa"/>
+          </w:tcPr>
+          <w:p>
+            <w:pPr>
+              <w:rPr>
+                <w:rFonts w:ascii="Arial" w:hAnsi="Arial" w:cs="Arial"/>
+              </w:rPr>
+            </w:pPr>
+            <w:r>
+              <w:rPr>
+                <w:rFonts w:ascii="Arial" w:hAnsi="Arial" w:cs="Arial"/>
+              </w:rPr>
+              <w:t>RF01</w:t>
+            </w:r>
+          </w:p>
+        </w:tc>
+        <w:tc>
+          <w:tcPr>
+            <w:tcW w:w="4628" w:type="dxa"/>
+          </w:tcPr>
+          <w:p>
+            <w:pPr>
+              <w:rPr>
+                <w:rFonts w:ascii="Arial" w:hAnsi="Arial" w:cs="Arial"/>
+              </w:rPr>
+            </w:pPr>
+            <w:r>
+              <w:rPr>
+                <w:rFonts w:ascii="Arial" w:hAnsi="Arial" w:cs="Arial"/>
+              </w:rPr>
+              <w:t>O sistema deve permitir consulta diversa de produtos</w:t>
+            </w:r>
+          </w:p>
+        </w:tc>
+        <w:tc>
+          <w:tcPr>
+            <w:tcW w:w="3098" w:type="dxa"/>
+          </w:tcPr>
+          <w:p>
+            <w:pPr>
+              <w:rPr>
+                <w:rFonts w:ascii="Arial" w:hAnsi="Arial" w:cs="Arial"/>
+              </w:rPr>
+            </w:pPr>
+            <w:r>
+              <w:rPr>
+                <w:rFonts w:ascii="Arial" w:hAnsi="Arial" w:cs="Arial"/>
+                <w:kern w:val="0"/>
+              </w:rPr>
+              <w:t>Prover consultas</w:t>
+            </w:r>
+          </w:p>
+        </w:tc>
+      </w:tr>
+      <w:tr>
+        <w:trPr>
+          <w:trHeight w:val="500"/>
+        </w:trPr>
+        <w:tc>
+          <w:tcPr>
+            <w:tcW w:w="754" w:type="dxa"/>
+          </w:tcPr>
+          <w:p>
+            <w:pPr>
+              <w:rPr>
+                <w:rFonts w:ascii="Arial" w:hAnsi="Arial" w:cs="Arial"/>
+              </w:rPr>
+            </w:pPr>
+            <w:r>
+              <w:rPr>
+                <w:rFonts w:ascii="Arial" w:hAnsi="Arial" w:cs="Arial"/>
+              </w:rPr>
+              <w:t>RF02</w:t>
+            </w:r>
+          </w:p>
+        </w:tc>
+        <w:tc>
+          <w:tcPr>
+            <w:tcW w:w="4628" w:type="dxa"/>
+          </w:tcPr>
+          <w:p>
+            <w:pPr>
+              <w:rPr>
+                <w:rFonts w:ascii="Arial" w:hAnsi="Arial" w:cs="Arial"/>
+              </w:rPr>
+            </w:pPr>
+            <w:r>
+              <w:rPr>
+                <w:rFonts w:ascii="Arial" w:hAnsi="Arial" w:cs="Arial"/>
+              </w:rPr>
+              <w:t>O sistema deve permitir consulta diversa de fornecedores</w:t>
+            </w:r>
+          </w:p>
+        </w:tc>
+        <w:tc>
+          <w:tcPr>
+            <w:tcW w:w="3098" w:type="dxa"/>
+          </w:tcPr>
+          <w:p>
+            <w:pPr>
+              <w:rPr>
+                <w:rFonts w:ascii="Arial" w:hAnsi="Arial" w:cs="Arial"/>
+              </w:rPr>
+            </w:pPr>
+            <w:r>
+              <w:rPr>
+                <w:rFonts w:ascii="Arial" w:hAnsi="Arial" w:cs="Arial"/>
+                <w:kern w:val="0"/>
+              </w:rPr>
+              <w:t>Prover consultas</w:t>
+            </w:r>
+          </w:p>
+        </w:tc>
+      </w:tr>
+      <w:tr>
+        <w:trPr>
+          <w:trHeight w:val="485"/>
+        </w:trPr>
+        <w:tc>
+          <w:tcPr>
+            <w:tcW w:w="754" w:type="dxa"/>
+          </w:tcPr>
+          <w:p>
+            <w:pPr>
+              <w:rPr>
+                <w:rFonts w:ascii="Arial" w:hAnsi="Arial" w:cs="Arial"/>
+              </w:rPr>
+            </w:pPr>
+            <w:r>
+              <w:rPr>
+                <w:rFonts w:ascii="Arial" w:hAnsi="Arial" w:cs="Arial"/>
+              </w:rPr>
+              <w:t>RF03</w:t>
+            </w:r>
+          </w:p>
+        </w:tc>
+        <w:tc>
+          <w:tcPr>
+            <w:tcW w:w="4628" w:type="dxa"/>
+          </w:tcPr>
+          <w:p>
+            <w:pPr>
+              <w:rPr>
+                <w:rFonts w:ascii="Arial" w:hAnsi="Arial" w:cs="Arial"/>
+              </w:rPr>
+            </w:pPr>
+            <w:r>
+              <w:rPr>
+                <w:rFonts w:ascii="Arial" w:hAnsi="Arial" w:cs="Arial"/>
+              </w:rPr>
+              <w:t>O sistema deve permitir consulta diversa de vendas</w:t>
+            </w:r>
+          </w:p>
+        </w:tc>
+        <w:tc>
+          <w:tcPr>
+            <w:tcW w:w="3098" w:type="dxa"/>
+          </w:tcPr>
+          <w:p>
+            <w:pPr>
+              <w:rPr>
+                <w:rFonts w:ascii="Arial" w:hAnsi="Arial" w:cs="Arial"/>
+              </w:rPr>
+            </w:pPr>
+            <w:r>
+              <w:rPr>
+                <w:rFonts w:ascii="Arial" w:hAnsi="Arial" w:cs="Arial"/>
+                <w:kern w:val="0"/>
+              </w:rPr>
+              <w:t>Prover consultas</w:t>
+            </w:r>
+          </w:p>
+        </w:tc>
+      </w:tr>
+      <w:tr>
+        <w:trPr>
+          <w:trHeight w:val="500"/>
+        </w:trPr>
+        <w:tc>
+          <w:tcPr>
+            <w:tcW w:w="754" w:type="dxa"/>
+          </w:tcPr>
+          <w:p>
+            <w:pPr>
+              <w:rPr>
+                <w:rFonts w:ascii="Arial" w:hAnsi="Arial" w:cs="Arial"/>
+              </w:rPr>
+            </w:pPr>
+            <w:r>
+              <w:rPr>
+                <w:rFonts w:ascii="Arial" w:hAnsi="Arial" w:cs="Arial"/>
+              </w:rPr>
+              <w:t>RF04</w:t>
+            </w:r>
+          </w:p>
+        </w:tc>
+        <w:tc>
+          <w:tcPr>
+            <w:tcW w:w="4628" w:type="dxa"/>
+          </w:tcPr>
+          <w:p>
+            <w:pPr>
+              <w:rPr>
+                <w:rFonts w:ascii="Arial" w:hAnsi="Arial" w:cs="Arial"/>
+              </w:rPr>
+            </w:pPr>
+            <w:r>
+              <w:rPr>
+                <w:rFonts w:ascii="Arial" w:hAnsi="Arial" w:cs="Arial"/>
+              </w:rPr>
+              <w:t>O sistema deve permitir consulta diversa de compras</w:t>
+            </w:r>
+          </w:p>
+        </w:tc>
+        <w:tc>
+          <w:tcPr>
+            <w:tcW w:w="3098" w:type="dxa"/>
+          </w:tcPr>
+          <w:p>
+            <w:pPr>
+              <w:rPr>
+                <w:rFonts w:ascii="Arial" w:hAnsi="Arial" w:cs="Arial"/>
+              </w:rPr>
+            </w:pPr>
+            <w:r>
+              <w:rPr>
+                <w:rFonts w:ascii="Arial" w:hAnsi="Arial" w:cs="Arial"/>
+                <w:kern w:val="0"/>
+              </w:rPr>
+              <w:t>Prover consultas</w:t>
+            </w:r>
+          </w:p>
+        </w:tc>
+      </w:tr>
+      <w:tr>
+        <w:trPr>
+          <w:trHeight w:val="736"/>
+        </w:trPr>
+        <w:tc>
+          <w:tcPr>
+            <w:tcW w:w="754" w:type="dxa"/>
+          </w:tcPr>
+          <w:p>
+            <w:pPr>
+              <w:rPr>
+                <w:rFonts w:ascii="Arial" w:hAnsi="Arial" w:cs="Arial"/>
+              </w:rPr>
+            </w:pPr>
+            <w:r>
+              <w:rPr>
+                <w:rFonts w:ascii="Arial" w:hAnsi="Arial" w:cs="Arial"/>
+              </w:rPr>
+              <w:t>RF05</w:t>
+            </w:r>
+          </w:p>
+        </w:tc>
+        <w:tc>
+          <w:tcPr>
+            <w:tcW w:w="4628" w:type="dxa"/>
+          </w:tcPr>
+          <w:p>
+            <w:pPr>
+              <w:rPr>
+                <w:rFonts w:ascii="Arial" w:hAnsi="Arial" w:cs="Arial"/>
+              </w:rPr>
+            </w:pPr>
+            <w:r>
+              <w:rPr>
+                <w:rFonts w:ascii="Arial" w:hAnsi="Arial" w:cs="Arial"/>
+              </w:rPr>
+              <w:t>O sistema deve permitir que o administrador consulta relatórios de cada funcionário</w:t>
+            </w:r>
+          </w:p>
+        </w:tc>
+        <w:tc>
+          <w:tcPr>
+            <w:tcW w:w="3098" w:type="dxa"/>
+          </w:tcPr>
+          <w:p>
+            <w:pPr>
+              <w:rPr>
+                <w:rFonts w:ascii="Arial" w:hAnsi="Arial" w:cs="Arial"/>
+              </w:rPr>
+            </w:pPr>
+            <w:r>
+              <w:rPr>
+                <w:rFonts w:ascii="Arial" w:hAnsi="Arial" w:cs="Arial"/>
+              </w:rPr>
+              <w:t>Funções Administrativas</w:t>
+            </w:r>
+          </w:p>
+        </w:tc>
+      </w:tr>
+      <w:tr>
+        <w:trPr>
+          <w:trHeight w:val="485"/>
+        </w:trPr>
+        <w:tc>
+          <w:tcPr>
+            <w:tcW w:w="754" w:type="dxa"/>
+          </w:tcPr>
+          <w:p>
+            <w:pPr>
+              <w:rPr>
+                <w:rFonts w:ascii="Arial" w:hAnsi="Arial" w:cs="Arial"/>
+              </w:rPr>
+            </w:pPr>
+            <w:r>
+              <w:rPr>
+                <w:rFonts w:ascii="Arial" w:hAnsi="Arial" w:cs="Arial"/>
+              </w:rPr>
+              <w:t>RF06</w:t>
+            </w:r>
+          </w:p>
+        </w:tc>
+        <w:tc>
+          <w:tcPr>
+            <w:tcW w:w="4628" w:type="dxa"/>
+          </w:tcPr>
+          <w:p>
+            <w:pPr>
+              <w:rPr>
+                <w:rFonts w:ascii="Arial" w:hAnsi="Arial" w:cs="Arial"/>
+              </w:rPr>
+            </w:pPr>
+            <w:r>
+              <w:rPr>
+                <w:rFonts w:ascii="Arial" w:hAnsi="Arial" w:cs="Arial"/>
+              </w:rPr>
+              <w:t xml:space="preserve">O sistema deve permitir que o administrador cadastre funcionários </w:t>
+            </w:r>
+          </w:p>
+        </w:tc>
+        <w:tc>
+          <w:tcPr>
+            <w:tcW w:w="3098" w:type="dxa"/>
+          </w:tcPr>
+          <w:p>
+            <w:pPr>
+              <w:rPr>
+                <w:rFonts w:ascii="Arial" w:hAnsi="Arial" w:cs="Arial"/>
+              </w:rPr>
+            </w:pPr>
+            <w:r>
+              <w:rPr>
+                <w:rFonts w:ascii="Arial" w:hAnsi="Arial" w:cs="Arial"/>
+              </w:rPr>
+              <w:t>Funções Administrativas</w:t>
+            </w:r>
+          </w:p>
+        </w:tc>
+      </w:tr>
+      <w:tr>
+        <w:trPr>
+          <w:trHeight w:val="751"/>
+        </w:trPr>
+        <w:tc>
+          <w:tcPr>
+            <w:tcW w:w="754" w:type="dxa"/>
+          </w:tcPr>
+          <w:p>
+            <w:pPr>
+              <w:rPr>
+                <w:rFonts w:ascii="Arial" w:hAnsi="Arial" w:cs="Arial"/>
+              </w:rPr>
+            </w:pPr>
+            <w:r>
+              <w:rPr>
+                <w:rFonts w:ascii="Arial" w:hAnsi="Arial" w:cs="Arial"/>
+              </w:rPr>
+              <w:t>RF07</w:t>
+            </w:r>
+          </w:p>
+        </w:tc>
+        <w:tc>
+          <w:tcPr>
+            <w:tcW w:w="4628" w:type="dxa"/>
+          </w:tcPr>
+          <w:p>
+            <w:pPr>
+              <w:rPr>
+                <w:rFonts w:ascii="Arial" w:hAnsi="Arial" w:cs="Arial"/>
+              </w:rPr>
+            </w:pPr>
+            <w:r>
+              <w:rPr>
+                <w:rFonts w:ascii="Arial" w:hAnsi="Arial" w:cs="Arial"/>
+              </w:rPr>
+              <w:t>O sistema deve permitir que o administrador ou o funcionário cadastre produtos</w:t>
+            </w:r>
+          </w:p>
+        </w:tc>
+        <w:tc>
+          <w:tcPr>
+            <w:tcW w:w="3098" w:type="dxa"/>
+          </w:tcPr>
+          <w:p>
+            <w:pPr>
+              <w:rPr>
+                <w:rFonts w:ascii="Arial" w:hAnsi="Arial" w:cs="Arial"/>
+              </w:rPr>
+            </w:pPr>
+            <w:r>
+              <w:rPr>
+                <w:rFonts w:ascii="Arial" w:hAnsi="Arial" w:cs="Arial"/>
+                <w:kern w:val="0"/>
+              </w:rPr>
+              <w:t>Manter Cadastros</w:t>
+            </w:r>
+          </w:p>
+        </w:tc>
+      </w:tr>
+      <w:tr>
+        <w:trPr>
+          <w:trHeight w:val="736"/>
+        </w:trPr>
+        <w:tc>
+          <w:tcPr>
+            <w:tcW w:w="754" w:type="dxa"/>
+          </w:tcPr>
+          <w:p>
+            <w:pPr>
+              <w:rPr>
+                <w:rFonts w:ascii="Arial" w:hAnsi="Arial" w:cs="Arial"/>
+              </w:rPr>
+            </w:pPr>
+            <w:r>
+              <w:rPr>
+                <w:rFonts w:ascii="Arial" w:hAnsi="Arial" w:cs="Arial"/>
+              </w:rPr>
+              <w:t>RF08</w:t>
+            </w:r>
+          </w:p>
+        </w:tc>
+        <w:tc>
+          <w:tcPr>
+            <w:tcW w:w="4628" w:type="dxa"/>
+          </w:tcPr>
+          <w:p>
+            <w:pPr>
+              <w:rPr>
+                <w:rFonts w:ascii="Arial" w:hAnsi="Arial" w:cs="Arial"/>
+              </w:rPr>
+            </w:pPr>
+            <w:r>
+              <w:rPr>
+                <w:rFonts w:ascii="Arial" w:hAnsi="Arial" w:cs="Arial"/>
+              </w:rPr>
+              <w:t>O sistema deve permitir que o administrador ou o funcionário cadastre fornecedores</w:t>
+            </w:r>
+          </w:p>
+        </w:tc>
+        <w:tc>
+          <w:tcPr>
+            <w:tcW w:w="3098" w:type="dxa"/>
+          </w:tcPr>
+          <w:p>
+            <w:pPr>
+              <w:rPr>
+                <w:rFonts w:ascii="Arial" w:hAnsi="Arial" w:cs="Arial"/>
+              </w:rPr>
+            </w:pPr>
+            <w:r>
+              <w:rPr>
+                <w:rFonts w:ascii="Arial" w:hAnsi="Arial" w:cs="Arial"/>
+              </w:rPr>
+              <w:t>Manter Cadastros</w:t>
+            </w:r>
+          </w:p>
+        </w:tc>
+      </w:tr>
+      <w:tr>
+        <w:trPr>
+          <w:trHeight w:val="485"/>
+        </w:trPr>
+        <w:tc>
+          <w:tcPr>
+            <w:tcW w:w="754" w:type="dxa"/>
+          </w:tcPr>
+          <w:p>
+            <w:pPr>
+              <w:rPr>
+                <w:rFonts w:ascii="Arial" w:hAnsi="Arial" w:cs="Arial"/>
+              </w:rPr>
+            </w:pPr>
+            <w:r>
+              <w:rPr>
+                <w:rFonts w:ascii="Arial" w:hAnsi="Arial" w:cs="Arial"/>
+              </w:rPr>
+              <w:t>RF09</w:t>
+            </w:r>
+          </w:p>
+        </w:tc>
+        <w:tc>
+          <w:tcPr>
+            <w:tcW w:w="4628" w:type="dxa"/>
+          </w:tcPr>
+          <w:p>
+            <w:pPr>
+              <w:rPr>
+                <w:rFonts w:ascii="Arial" w:hAnsi="Arial" w:cs="Arial"/>
+              </w:rPr>
+            </w:pPr>
+            <w:r>
+              <w:rPr>
+                <w:rFonts w:ascii="Arial" w:hAnsi="Arial" w:cs="Arial"/>
+              </w:rPr>
+              <w:t>O sistema deve permitir que o administrador altere produtos</w:t>
+            </w:r>
+          </w:p>
+        </w:tc>
+        <w:tc>
+          <w:tcPr>
+            <w:tcW w:w="3098" w:type="dxa"/>
+          </w:tcPr>
+          <w:p>
+            <w:pPr>
+              <w:rPr>
+                <w:rFonts w:ascii="Arial" w:hAnsi="Arial" w:cs="Arial"/>
+              </w:rPr>
+            </w:pPr>
+            <w:r>
+              <w:rPr>
+                <w:rFonts w:ascii="Arial" w:hAnsi="Arial" w:cs="Arial"/>
+              </w:rPr>
+              <w:t>Funções Administrativas</w:t>
+            </w:r>
+          </w:p>
+        </w:tc>
+      </w:tr>
+      <w:tr>
+        <w:trPr>
+          <w:trHeight w:val="500"/>
+        </w:trPr>
+        <w:tc>
+          <w:tcPr>
+            <w:tcW w:w="754" w:type="dxa"/>
+          </w:tcPr>
+          <w:p>
+            <w:pPr>
+              <w:rPr>
+                <w:rFonts w:ascii="Arial" w:hAnsi="Arial" w:cs="Arial"/>
+              </w:rPr>
+            </w:pPr>
+            <w:r>
+              <w:rPr>
+                <w:rFonts w:ascii="Arial" w:hAnsi="Arial" w:cs="Arial"/>
+              </w:rPr>
+              <w:t>RF10</w:t>
+            </w:r>
+          </w:p>
+        </w:tc>
+        <w:tc>
+          <w:tcPr>
+            <w:tcW w:w="4628" w:type="dxa"/>
+          </w:tcPr>
+          <w:p>
+            <w:pPr>
+              <w:rPr>
+                <w:rFonts w:ascii="Arial" w:hAnsi="Arial" w:cs="Arial"/>
+              </w:rPr>
+            </w:pPr>
+            <w:r>
+              <w:rPr>
+                <w:rFonts w:ascii="Arial" w:hAnsi="Arial" w:cs="Arial"/>
+              </w:rPr>
+              <w:t>O sistema deve permitir que o administrador exclua produtos</w:t>
+            </w:r>
+          </w:p>
+        </w:tc>
+        <w:tc>
+          <w:tcPr>
+            <w:tcW w:w="3098" w:type="dxa"/>
+          </w:tcPr>
+          <w:p>
+            <w:pPr>
+              <w:rPr>
+                <w:rFonts w:ascii="Arial" w:hAnsi="Arial" w:cs="Arial"/>
+              </w:rPr>
+            </w:pPr>
+            <w:r>
+              <w:rPr>
+                <w:rFonts w:ascii="Arial" w:hAnsi="Arial" w:cs="Arial"/>
+              </w:rPr>
+              <w:t>Funções Administrativas</w:t>
+            </w:r>
+          </w:p>
+        </w:tc>
+      </w:tr>
+      <w:tr>
+        <w:trPr>
+          <w:trHeight w:val="485"/>
+        </w:trPr>
+        <w:tc>
+          <w:tcPr>
+            <w:tcW w:w="754" w:type="dxa"/>
+          </w:tcPr>
+          <w:p>
+            <w:pPr>
+              <w:rPr>
+                <w:rFonts w:ascii="Arial" w:hAnsi="Arial" w:cs="Arial"/>
+              </w:rPr>
+            </w:pPr>
+            <w:r>
+              <w:rPr>
+                <w:rFonts w:ascii="Arial" w:hAnsi="Arial" w:cs="Arial"/>
+              </w:rPr>
+              <w:t>RF11</w:t>
+            </w:r>
+          </w:p>
+        </w:tc>
+        <w:tc>
+          <w:tcPr>
+            <w:tcW w:w="4628" w:type="dxa"/>
+          </w:tcPr>
+          <w:p>
+            <w:pPr>
+              <w:rPr>
+                <w:rFonts w:ascii="Arial" w:hAnsi="Arial" w:cs="Arial"/>
+              </w:rPr>
+            </w:pPr>
+            <w:r>
+              <w:rPr>
+                <w:rFonts w:ascii="Arial" w:hAnsi="Arial" w:cs="Arial"/>
+              </w:rPr>
+              <w:t xml:space="preserve">O sistema deve emitir o valor das vendas do </w:t>
+            </w:r>
+            <w:r>
+              <w:rPr>
+                <w:rFonts w:ascii="Arial" w:hAnsi="Arial" w:cs="Arial"/>
+              </w:rPr>
+              <w:t>período ao final do dia</w:t>
+            </w:r>
+          </w:p>
+        </w:tc>
+        <w:tc>
+          <w:tcPr>
+            <w:tcW w:w="3098" w:type="dxa"/>
+          </w:tcPr>
+          <w:p>
+            <w:pPr>
+              <w:rPr>
+                <w:rFonts w:ascii="Arial" w:hAnsi="Arial" w:cs="Arial"/>
+              </w:rPr>
+            </w:pPr>
+            <w:r>
+              <w:rPr>
+                <w:rFonts w:ascii="Arial" w:hAnsi="Arial" w:cs="Arial"/>
+              </w:rPr>
+              <w:t>Emitir Valor</w:t>
+            </w:r>
+          </w:p>
+        </w:tc>
+      </w:tr>
+      <w:tr>
+        <w:trPr>
+          <w:trHeight w:val="485"/>
+        </w:trPr>
+        <w:tc>
+          <w:tcPr>
+            <w:tcW w:w="754" w:type="dxa"/>
+          </w:tcPr>
+          <w:p>
+            <w:pPr>
+              <w:rPr>
+                <w:rFonts w:ascii="Arial" w:hAnsi="Arial" w:cs="Arial"/>
+              </w:rPr>
+            </w:pPr>
+            <w:r>
+              <w:rPr>
+                <w:rFonts w:ascii="Arial" w:hAnsi="Arial" w:cs="Arial"/>
+              </w:rPr>
+              <w:t>RF12</w:t>
+            </w:r>
+          </w:p>
+        </w:tc>
+        <w:tc>
+          <w:tcPr>
+            <w:tcW w:w="4628" w:type="dxa"/>
+          </w:tcPr>
+          <w:p>
+            <w:pPr>
+              <w:rPr>
+                <w:rFonts w:ascii="Arial" w:hAnsi="Arial" w:cs="Arial"/>
+              </w:rPr>
+            </w:pPr>
+            <w:r>
+              <w:rPr>
+                <w:rFonts w:ascii="Arial" w:hAnsi="Arial" w:cs="Arial"/>
+              </w:rPr>
+              <w:t xml:space="preserve">O sistema deve emitir o valor das compras do </w:t>
+            </w:r>
+            <w:r>
+              <w:rPr>
+                <w:rFonts w:ascii="Arial" w:hAnsi="Arial" w:cs="Arial"/>
+              </w:rPr>
+              <w:t>período ao final do dia</w:t>
+            </w:r>
+          </w:p>
+        </w:tc>
+        <w:tc>
+          <w:tcPr>
+            <w:tcW w:w="3098" w:type="dxa"/>
+          </w:tcPr>
+          <w:p>
+            <w:pPr>
+              <w:rPr>
+                <w:rFonts w:ascii="Arial" w:hAnsi="Arial" w:cs="Arial"/>
+              </w:rPr>
+            </w:pPr>
+            <w:r>
+              <w:rPr>
+                <w:rFonts w:ascii="Arial" w:hAnsi="Arial" w:cs="Arial"/>
+              </w:rPr>
+              <w:t>Emitir Valor</w:t>
+            </w:r>
+          </w:p>
+        </w:tc>
+      </w:tr>
+      <w:tr>
+        <w:trPr>
+          <w:trHeight w:val="1001"/>
+        </w:trPr>
+        <w:tc>
+          <w:tcPr>
+            <w:tcW w:w="754" w:type="dxa"/>
+          </w:tcPr>
+          <w:p>
+            <w:pPr>
+              <w:rPr>
+                <w:rFonts w:ascii="Arial" w:hAnsi="Arial" w:cs="Arial"/>
+              </w:rPr>
+            </w:pPr>
+            <w:r>
+              <w:rPr>
+                <w:rFonts w:ascii="Arial" w:hAnsi="Arial" w:cs="Arial"/>
+              </w:rPr>
+              <w:t>RF13</w:t>
+            </w:r>
+          </w:p>
+        </w:tc>
+        <w:tc>
+          <w:tcPr>
+            <w:tcW w:w="4628" w:type="dxa"/>
+          </w:tcPr>
+          <w:p>
+            <w:pPr>
+              <w:rPr>
+                <w:rFonts w:ascii="Arial" w:hAnsi="Arial" w:cs="Arial"/>
+              </w:rPr>
+            </w:pPr>
+            <w:r>
+              <w:rPr>
+                <w:rFonts w:ascii="Arial" w:hAnsi="Arial" w:cs="Arial"/>
+              </w:rPr>
+              <w:t xml:space="preserve">O sistema deve permitir que o </w:t>
+            </w:r>
+            <w:r>
+              <w:rPr>
+                <w:rFonts w:ascii="Arial" w:hAnsi="Arial" w:cs="Arial"/>
+              </w:rPr>
+              <w:t>administrador</w:t>
+            </w:r>
+            <w:r>
+              <w:rPr>
+                <w:rFonts w:ascii="Arial" w:hAnsi="Arial" w:cs="Arial"/>
+              </w:rPr>
+              <w:t xml:space="preserve"> ou o</w:t>
+            </w:r>
+            <w:r>
+              <w:rPr>
+                <w:rFonts w:ascii="Arial" w:hAnsi="Arial" w:cs="Arial"/>
+              </w:rPr>
+              <w:t xml:space="preserve"> funcionário</w:t>
+            </w:r>
+            <w:r>
+              <w:rPr>
+                <w:rFonts w:ascii="Arial" w:hAnsi="Arial" w:cs="Arial"/>
+              </w:rPr>
+              <w:t xml:space="preserve"> façam os pedidos de</w:t>
+            </w:r>
+            <w:r>
+              <w:rPr>
+                <w:rFonts w:ascii="Arial" w:hAnsi="Arial" w:cs="Arial"/>
+              </w:rPr>
+              <w:t xml:space="preserve"> </w:t>
+            </w:r>
+            <w:r>
+              <w:rPr>
+                <w:rFonts w:ascii="Arial" w:hAnsi="Arial" w:cs="Arial"/>
+              </w:rPr>
+              <w:t>compras junto aos fornecedores</w:t>
+            </w:r>
+          </w:p>
+        </w:tc>
+        <w:tc>
+          <w:tcPr>
+            <w:tcW w:w="3098" w:type="dxa"/>
+          </w:tcPr>
+          <w:p>
+            <w:pPr>
+              <w:rPr>
+                <w:rFonts w:ascii="Arial" w:hAnsi="Arial" w:cs="Arial"/>
+              </w:rPr>
+            </w:pPr>
+            <w:r>
+              <w:rPr>
+                <w:rFonts w:ascii="Arial" w:hAnsi="Arial" w:cs="Arial"/>
+              </w:rPr>
+              <w:t>Fazer Pedido de Compra</w:t>
+            </w:r>
+          </w:p>
+        </w:tc>
+      </w:tr>
+      <w:tr>
+        <w:trPr>
+          <w:trHeight w:val="736"/>
+        </w:trPr>
+        <w:tc>
+          <w:tcPr>
+            <w:tcW w:w="754" w:type="dxa"/>
+          </w:tcPr>
+          <w:p>
+            <w:pPr>
+              <w:rPr>
+                <w:rFonts w:ascii="Arial" w:hAnsi="Arial" w:cs="Arial"/>
+              </w:rPr>
+            </w:pPr>
+            <w:r>
+              <w:rPr>
+                <w:rFonts w:ascii="Arial" w:hAnsi="Arial" w:cs="Arial"/>
+              </w:rPr>
+              <w:t>RF14</w:t>
+            </w:r>
+          </w:p>
+        </w:tc>
+        <w:tc>
+          <w:tcPr>
+            <w:tcW w:w="4628" w:type="dxa"/>
+          </w:tcPr>
+          <w:p>
+            <w:pPr>
+              <w:rPr>
+                <w:rFonts w:ascii="Arial" w:hAnsi="Arial" w:cs="Arial"/>
+              </w:rPr>
+            </w:pPr>
+            <w:r>
+              <w:rPr>
+                <w:rFonts w:ascii="Arial" w:hAnsi="Arial" w:cs="Arial"/>
+              </w:rPr>
+              <w:t>O sistema deve atualizar automaticamente a quantidade dos produtos comprados de fornecedores</w:t>
+            </w:r>
+          </w:p>
+        </w:tc>
+        <w:tc>
+          <w:tcPr>
+            <w:tcW w:w="3098" w:type="dxa"/>
+          </w:tcPr>
+          <w:p>
+            <w:pPr>
+              <w:rPr>
+                <w:rFonts w:ascii="Arial" w:hAnsi="Arial" w:cs="Arial"/>
+              </w:rPr>
+            </w:pPr>
+            <w:r>
+              <w:rPr>
+                <w:rFonts w:ascii="Arial" w:hAnsi="Arial" w:cs="Arial"/>
+              </w:rPr>
+              <w:t>Atualizar Estoque</w:t>
+            </w:r>
+          </w:p>
+        </w:tc>
+      </w:tr>
+      <w:tr>
+        <w:trPr>
+          <w:trHeight w:val="736"/>
+        </w:trPr>
+        <w:tc>
+          <w:tcPr>
+            <w:tcW w:w="754" w:type="dxa"/>
+          </w:tcPr>
+          <w:p>
+            <w:pPr>
+              <w:rPr>
+                <w:rFonts w:ascii="Arial" w:hAnsi="Arial" w:cs="Arial"/>
+              </w:rPr>
+            </w:pPr>
+            <w:r>
+              <w:rPr>
+                <w:rFonts w:ascii="Arial" w:hAnsi="Arial" w:cs="Arial"/>
+              </w:rPr>
+              <w:t>RF1</w:t>
+            </w:r>
+            <w:r>
+              <w:rPr>
+                <w:rFonts w:ascii="Arial" w:hAnsi="Arial" w:cs="Arial"/>
+              </w:rPr>
+              <w:t>5</w:t>
+            </w:r>
+          </w:p>
+        </w:tc>
+        <w:tc>
+          <w:tcPr>
+            <w:tcW w:w="4628" w:type="dxa"/>
+          </w:tcPr>
+          <w:p>
+            <w:pPr>
+              <w:autoSpaceDE w:val="0"/>
+              <w:autoSpaceDN w:val="0"/>
+              <w:adjustRightInd w:val="0"/>
+              <w:rPr>
+                <w:rFonts w:ascii="Arial" w:hAnsi="Arial" w:cs="Arial"/>
+              </w:rPr>
+            </w:pPr>
+            <w:r>
+              <w:rPr>
+                <w:rFonts w:ascii="Arial" w:hAnsi="Arial" w:cs="Arial"/>
+                <w:kern w:val="0"/>
+              </w:rPr>
+              <w:t xml:space="preserve">O sistema deve permitir que o </w:t>
+            </w:r>
+            <w:r>
+              <w:rPr>
+                <w:rFonts w:ascii="Arial" w:hAnsi="Arial" w:cs="Arial"/>
+                <w:kern w:val="0"/>
+              </w:rPr>
+              <w:t>administrador</w:t>
+            </w:r>
+            <w:r>
+              <w:rPr>
+                <w:rFonts w:ascii="Arial" w:hAnsi="Arial" w:cs="Arial"/>
+                <w:kern w:val="0"/>
+              </w:rPr>
+              <w:t xml:space="preserve"> registre a quantidade de cada produto</w:t>
+            </w:r>
+            <w:r>
+              <w:rPr>
+                <w:rFonts w:ascii="Arial" w:hAnsi="Arial" w:cs="Arial"/>
+                <w:kern w:val="0"/>
+              </w:rPr>
+              <w:t xml:space="preserve"> dentro do sistema</w:t>
+            </w:r>
+          </w:p>
+        </w:tc>
+        <w:tc>
+          <w:tcPr>
+            <w:tcW w:w="3098" w:type="dxa"/>
+          </w:tcPr>
+          <w:p>
+            <w:pPr>
+              <w:autoSpaceDE w:val="0"/>
+              <w:autoSpaceDN w:val="0"/>
+              <w:adjustRightInd w:val="0"/>
+              <w:rPr>
+                <w:rFonts w:ascii="Arial" w:hAnsi="Arial" w:cs="Arial"/>
+                <w:kern w:val="0"/>
+              </w:rPr>
+            </w:pPr>
+            <w:r>
+              <w:rPr>
+                <w:rFonts w:ascii="Arial" w:hAnsi="Arial" w:cs="Arial"/>
+                <w:kern w:val="0"/>
+              </w:rPr>
+              <w:t>Registre Quantidade</w:t>
+            </w:r>
+          </w:p>
+        </w:tc>
+      </w:tr>
+      <w:tr>
+        <w:trPr>
+          <w:trHeight w:val="736"/>
+        </w:trPr>
+        <w:tc>
+          <w:tcPr>
+            <w:tcW w:w="754" w:type="dxa"/>
+          </w:tcPr>
+          <w:p>
+            <w:pPr>
+              <w:rPr>
+                <w:rFonts w:ascii="Arial" w:hAnsi="Arial" w:cs="Arial"/>
+              </w:rPr>
+            </w:pPr>
+            <w:r>
+              <w:rPr>
+                <w:rFonts w:ascii="Arial" w:hAnsi="Arial" w:cs="Arial"/>
+              </w:rPr>
+              <w:t>RF16</w:t>
+            </w:r>
+          </w:p>
+        </w:tc>
+        <w:tc>
+          <w:tcPr>
+            <w:tcW w:w="4628" w:type="dxa"/>
+          </w:tcPr>
+          <w:p>
+            <w:pPr>
+              <w:rPr>
+                <w:rFonts w:ascii="Arial" w:hAnsi="Arial" w:cs="Arial"/>
+              </w:rPr>
+            </w:pPr>
+            <w:r>
+              <w:rPr>
+                <w:rFonts w:ascii="Arial" w:hAnsi="Arial" w:cs="Arial"/>
+              </w:rPr>
+              <w:t>O sistema deve permitir que aos funcionários façam relatórios em cada dia de serviço</w:t>
+            </w:r>
+          </w:p>
+        </w:tc>
+        <w:tc>
+          <w:tcPr>
+            <w:tcW w:w="3098" w:type="dxa"/>
+          </w:tcPr>
+          <w:p>
+            <w:pPr>
+              <w:rPr>
+                <w:rFonts w:ascii="Arial" w:hAnsi="Arial" w:cs="Arial"/>
+              </w:rPr>
+            </w:pPr>
+            <w:r>
+              <w:rPr>
+                <w:rFonts w:ascii="Arial" w:hAnsi="Arial" w:cs="Arial"/>
+              </w:rPr>
+              <w:t>Relatório</w:t>
+            </w:r>
+          </w:p>
+        </w:tc>
+      </w:tr>
+      <w:tr>
+        <w:trPr>
+          <w:trHeight w:val="751"/>
+        </w:trPr>
+        <w:tc>
+          <w:tcPr>
+            <w:tcW w:w="754" w:type="dxa"/>
+          </w:tcPr>
+          <w:p>
+            <w:pPr>
+              <w:rPr>
+                <w:rFonts w:ascii="Arial" w:hAnsi="Arial" w:cs="Arial"/>
+              </w:rPr>
+            </w:pPr>
+            <w:r>
+              <w:rPr>
+                <w:rFonts w:ascii="Arial" w:hAnsi="Arial" w:cs="Arial"/>
+              </w:rPr>
+              <w:t>RF17</w:t>
+            </w:r>
+          </w:p>
+        </w:tc>
+        <w:tc>
+          <w:tcPr>
+            <w:tcW w:w="4628" w:type="dxa"/>
+          </w:tcPr>
+          <w:p>
+            <w:pPr>
+              <w:rPr>
+                <w:rFonts w:ascii="Arial" w:hAnsi="Arial" w:cs="Arial"/>
+              </w:rPr>
+            </w:pPr>
+            <w:r>
+              <w:rPr>
+                <w:rFonts w:ascii="Arial" w:hAnsi="Arial" w:cs="Arial"/>
+              </w:rPr>
+              <w:t>O sistema deve emitir para o administrador e funcionário um relatório de comprar de qualquer período</w:t>
+            </w:r>
+          </w:p>
+        </w:tc>
+        <w:tc>
+          <w:tcPr>
+            <w:tcW w:w="3098" w:type="dxa"/>
+          </w:tcPr>
+          <w:p>
+            <w:pPr>
+              <w:rPr>
+                <w:rFonts w:ascii="Arial" w:hAnsi="Arial" w:cs="Arial"/>
+              </w:rPr>
+            </w:pPr>
+            <w:r>
+              <w:rPr>
+                <w:rFonts w:ascii="Arial" w:hAnsi="Arial" w:cs="Arial"/>
+                <w:kern w:val="0"/>
+              </w:rPr>
+              <w:t xml:space="preserve">Emitir Relatórios </w:t>
+            </w:r>
+          </w:p>
+        </w:tc>
+      </w:tr>
+      <w:tr>
+        <w:trPr>
+          <w:trHeight w:val="736"/>
+        </w:trPr>
+        <w:tc>
+          <w:tcPr>
+            <w:tcW w:w="754" w:type="dxa"/>
+          </w:tcPr>
+          <w:p>
+            <w:pPr>
+              <w:rPr>
+                <w:rFonts w:ascii="Arial" w:hAnsi="Arial" w:cs="Arial"/>
+              </w:rPr>
+            </w:pPr>
+            <w:r>
+              <w:rPr>
+                <w:rFonts w:ascii="Arial" w:hAnsi="Arial" w:cs="Arial"/>
+              </w:rPr>
+              <w:t>RF18</w:t>
+            </w:r>
+          </w:p>
+        </w:tc>
+        <w:tc>
+          <w:tcPr>
+            <w:tcW w:w="4628" w:type="dxa"/>
+          </w:tcPr>
+          <w:p>
+            <w:pPr>
+              <w:rPr>
+                <w:rFonts w:ascii="Arial" w:hAnsi="Arial" w:cs="Arial"/>
+              </w:rPr>
+            </w:pPr>
+            <w:r>
+              <w:rPr>
+                <w:rFonts w:ascii="Arial" w:hAnsi="Arial" w:cs="Arial"/>
+              </w:rPr>
+              <w:t>O sistema deve emitir para o administrador e funcionário um relatório de vendas de qualquer período</w:t>
+            </w:r>
+          </w:p>
+        </w:tc>
+        <w:tc>
+          <w:tcPr>
+            <w:tcW w:w="3098" w:type="dxa"/>
+          </w:tcPr>
+          <w:p>
+            <w:pPr>
+              <w:rPr>
+                <w:rFonts w:ascii="Arial" w:hAnsi="Arial" w:cs="Arial"/>
+              </w:rPr>
+            </w:pPr>
+            <w:r>
+              <w:rPr>
+                <w:rFonts w:ascii="Arial" w:hAnsi="Arial" w:cs="Arial"/>
+                <w:kern w:val="0"/>
+              </w:rPr>
+              <w:t xml:space="preserve">Emitir Relatórios </w:t>
+            </w:r>
+          </w:p>
+        </w:tc>
+      </w:tr>
+    </w:tbl>
+    <w:p>
+      <w:pPr>
+        <w:jc w:val="both"/>
+      </w:pPr>
+    </w:p>
     <w:sectPr>
       <w:pgSz w:w="11906" w:h="16838"/>
       <w:pgMar w:top="1417" w:right="1701" w:bottom="1417" w:left="1701" w:header="708" w:footer="708" w:gutter="0"/>

</xml_diff>